<commit_message>
Ajustes en la bd
</commit_message>
<xml_diff>
--- a/Desarrollo/SGDC/Documentos/DiseñoBD/SGDC_DDBD.docx
+++ b/Desarrollo/SGDC/Documentos/DiseñoBD/SGDC_DDBD.docx
@@ -14,7 +14,6 @@
           <w:lang w:val="es-ES"/>
         </w:rPr>
       </w:pPr>
-      <w:bookmarkStart w:id="0" w:name="_GoBack"/>
       <w:r>
         <w:rPr>
           <w:rFonts w:ascii="Times New Roman" w:hAnsi="Times New Roman" w:cs="Times New Roman"/>
@@ -26,7 +25,6 @@
         <w:t>DOCUMENTO DE DISEÑO DE LA BASE DE DATOS</w:t>
       </w:r>
     </w:p>
-    <w:bookmarkEnd w:id="0"/>
     <w:p>
       <w:pPr>
         <w:pStyle w:val="Prrafodelista"/>
@@ -436,17 +434,19 @@
           <w:lang w:val="es-ES"/>
         </w:rPr>
       </w:pPr>
-      <w:r>
-        <w:rPr>
-          <w:rFonts w:ascii="Times New Roman" w:hAnsi="Times New Roman" w:cs="Times New Roman"/>
-          <w:noProof/>
-          <w:sz w:val="24"/>
-          <w:szCs w:val="24"/>
+      <w:bookmarkStart w:id="0" w:name="_GoBack"/>
+      <w:r>
+        <w:rPr>
+          <w:rFonts w:ascii="Times New Roman" w:hAnsi="Times New Roman" w:cs="Times New Roman"/>
+          <w:b/>
+          <w:sz w:val="24"/>
+          <w:szCs w:val="24"/>
+          <w:lang w:val="es-ES"/>
         </w:rPr>
         <w:drawing>
-          <wp:inline distT="0" distB="0" distL="0" distR="0" wp14:anchorId="3FB84559" wp14:editId="3B6D3814">
-            <wp:extent cx="4808220" cy="4049284"/>
-            <wp:effectExtent l="0" t="0" r="0" b="8890"/>
+          <wp:inline distT="0" distB="0" distL="0" distR="0" wp14:anchorId="2C55A280" wp14:editId="0019A31A">
+            <wp:extent cx="5612130" cy="3042285"/>
+            <wp:effectExtent l="0" t="0" r="7620" b="5715"/>
             <wp:docPr id="1" name="Imagen 1"/>
             <wp:cNvGraphicFramePr>
               <a:graphicFrameLocks xmlns:a="http://schemas.openxmlformats.org/drawingml/2006/main" noChangeAspect="1"/>
@@ -467,7 +467,7 @@
                   <pic:spPr>
                     <a:xfrm>
                       <a:off x="0" y="0"/>
-                      <a:ext cx="4815088" cy="4055068"/>
+                      <a:ext cx="5612130" cy="3042285"/>
                     </a:xfrm>
                     <a:prstGeom prst="rect">
                       <a:avLst/>
@@ -479,6 +479,7 @@
           </wp:inline>
         </w:drawing>
       </w:r>
+      <w:bookmarkEnd w:id="0"/>
     </w:p>
     <w:p>
       <w:pPr>
@@ -615,166 +616,166 @@
           <w:szCs w:val="24"/>
           <w:lang w:val="es-ES"/>
         </w:rPr>
+        <w:t>Nombre (</w:t>
+      </w:r>
+      <w:proofErr w:type="spellStart"/>
+      <w:proofErr w:type="gramStart"/>
+      <w:r>
+        <w:rPr>
+          <w:rFonts w:ascii="Times New Roman" w:hAnsi="Times New Roman" w:cs="Times New Roman"/>
+          <w:sz w:val="24"/>
+          <w:szCs w:val="24"/>
+          <w:lang w:val="es-ES"/>
+        </w:rPr>
+        <w:t>varchar</w:t>
+      </w:r>
+      <w:proofErr w:type="spellEnd"/>
+      <w:r>
+        <w:rPr>
+          <w:rFonts w:ascii="Times New Roman" w:hAnsi="Times New Roman" w:cs="Times New Roman"/>
+          <w:sz w:val="24"/>
+          <w:szCs w:val="24"/>
+          <w:lang w:val="es-ES"/>
+        </w:rPr>
+        <w:t>(</w:t>
+      </w:r>
+      <w:proofErr w:type="gramEnd"/>
+      <w:r>
+        <w:rPr>
+          <w:rFonts w:ascii="Times New Roman" w:hAnsi="Times New Roman" w:cs="Times New Roman"/>
+          <w:sz w:val="24"/>
+          <w:szCs w:val="24"/>
+          <w:lang w:val="es-ES"/>
+        </w:rPr>
+        <w:t>50)): Nombre del usuario.</w:t>
+      </w:r>
+    </w:p>
+    <w:p>
+      <w:pPr>
+        <w:spacing w:line="360" w:lineRule="auto"/>
+        <w:ind w:left="1080"/>
+        <w:jc w:val="both"/>
+        <w:rPr>
+          <w:rFonts w:ascii="Times New Roman" w:hAnsi="Times New Roman" w:cs="Times New Roman"/>
+          <w:sz w:val="24"/>
+          <w:szCs w:val="24"/>
+          <w:lang w:val="es-ES"/>
+        </w:rPr>
+      </w:pPr>
+      <w:r>
+        <w:rPr>
+          <w:rFonts w:ascii="Times New Roman" w:hAnsi="Times New Roman" w:cs="Times New Roman"/>
+          <w:sz w:val="24"/>
+          <w:szCs w:val="24"/>
+          <w:lang w:val="es-ES"/>
+        </w:rPr>
+        <w:t>Apellido (</w:t>
+      </w:r>
+      <w:proofErr w:type="spellStart"/>
+      <w:proofErr w:type="gramStart"/>
+      <w:r>
+        <w:rPr>
+          <w:rFonts w:ascii="Times New Roman" w:hAnsi="Times New Roman" w:cs="Times New Roman"/>
+          <w:sz w:val="24"/>
+          <w:szCs w:val="24"/>
+          <w:lang w:val="es-ES"/>
+        </w:rPr>
+        <w:t>varchar</w:t>
+      </w:r>
+      <w:proofErr w:type="spellEnd"/>
+      <w:r>
+        <w:rPr>
+          <w:rFonts w:ascii="Times New Roman" w:hAnsi="Times New Roman" w:cs="Times New Roman"/>
+          <w:sz w:val="24"/>
+          <w:szCs w:val="24"/>
+          <w:lang w:val="es-ES"/>
+        </w:rPr>
+        <w:t>(</w:t>
+      </w:r>
+      <w:proofErr w:type="gramEnd"/>
+      <w:r>
+        <w:rPr>
+          <w:rFonts w:ascii="Times New Roman" w:hAnsi="Times New Roman" w:cs="Times New Roman"/>
+          <w:sz w:val="24"/>
+          <w:szCs w:val="24"/>
+          <w:lang w:val="es-ES"/>
+        </w:rPr>
+        <w:t>50)): Apellido del usuario.</w:t>
+      </w:r>
+    </w:p>
+    <w:p>
+      <w:pPr>
+        <w:spacing w:line="360" w:lineRule="auto"/>
+        <w:ind w:left="1080"/>
+        <w:jc w:val="both"/>
+        <w:rPr>
+          <w:rFonts w:ascii="Times New Roman" w:hAnsi="Times New Roman" w:cs="Times New Roman"/>
+          <w:sz w:val="24"/>
+          <w:szCs w:val="24"/>
+          <w:lang w:val="es-ES"/>
+        </w:rPr>
+      </w:pPr>
+      <w:r>
+        <w:rPr>
+          <w:rFonts w:ascii="Times New Roman" w:hAnsi="Times New Roman" w:cs="Times New Roman"/>
+          <w:sz w:val="24"/>
+          <w:szCs w:val="24"/>
+          <w:lang w:val="es-ES"/>
+        </w:rPr>
+        <w:t>DNI (</w:t>
+      </w:r>
+      <w:proofErr w:type="spellStart"/>
+      <w:proofErr w:type="gramStart"/>
+      <w:r>
+        <w:rPr>
+          <w:rFonts w:ascii="Times New Roman" w:hAnsi="Times New Roman" w:cs="Times New Roman"/>
+          <w:sz w:val="24"/>
+          <w:szCs w:val="24"/>
+          <w:lang w:val="es-ES"/>
+        </w:rPr>
+        <w:t>varchar</w:t>
+      </w:r>
+      <w:proofErr w:type="spellEnd"/>
+      <w:r>
+        <w:rPr>
+          <w:rFonts w:ascii="Times New Roman" w:hAnsi="Times New Roman" w:cs="Times New Roman"/>
+          <w:sz w:val="24"/>
+          <w:szCs w:val="24"/>
+          <w:lang w:val="es-ES"/>
+        </w:rPr>
+        <w:t>(</w:t>
+      </w:r>
+      <w:proofErr w:type="gramEnd"/>
+      <w:r>
+        <w:rPr>
+          <w:rFonts w:ascii="Times New Roman" w:hAnsi="Times New Roman" w:cs="Times New Roman"/>
+          <w:sz w:val="24"/>
+          <w:szCs w:val="24"/>
+          <w:lang w:val="es-ES"/>
+        </w:rPr>
+        <w:t>8)): Número de identificación personal del usuario.</w:t>
+      </w:r>
+    </w:p>
+    <w:p>
+      <w:pPr>
+        <w:spacing w:line="360" w:lineRule="auto"/>
+        <w:ind w:left="1080"/>
+        <w:jc w:val="both"/>
+        <w:rPr>
+          <w:rFonts w:ascii="Times New Roman" w:hAnsi="Times New Roman" w:cs="Times New Roman"/>
+          <w:sz w:val="24"/>
+          <w:szCs w:val="24"/>
+          <w:lang w:val="es-ES"/>
+        </w:rPr>
+      </w:pPr>
+      <w:r>
+        <w:rPr>
+          <w:rFonts w:ascii="Times New Roman" w:hAnsi="Times New Roman" w:cs="Times New Roman"/>
+          <w:sz w:val="24"/>
+          <w:szCs w:val="24"/>
+          <w:lang w:val="es-ES"/>
+        </w:rPr>
         <w:lastRenderedPageBreak/>
-        <w:t>Nombre (</w:t>
-      </w:r>
-      <w:proofErr w:type="spellStart"/>
-      <w:proofErr w:type="gramStart"/>
-      <w:r>
-        <w:rPr>
-          <w:rFonts w:ascii="Times New Roman" w:hAnsi="Times New Roman" w:cs="Times New Roman"/>
-          <w:sz w:val="24"/>
-          <w:szCs w:val="24"/>
-          <w:lang w:val="es-ES"/>
-        </w:rPr>
-        <w:t>varchar</w:t>
-      </w:r>
-      <w:proofErr w:type="spellEnd"/>
-      <w:r>
-        <w:rPr>
-          <w:rFonts w:ascii="Times New Roman" w:hAnsi="Times New Roman" w:cs="Times New Roman"/>
-          <w:sz w:val="24"/>
-          <w:szCs w:val="24"/>
-          <w:lang w:val="es-ES"/>
-        </w:rPr>
-        <w:t>(</w:t>
-      </w:r>
-      <w:proofErr w:type="gramEnd"/>
-      <w:r>
-        <w:rPr>
-          <w:rFonts w:ascii="Times New Roman" w:hAnsi="Times New Roman" w:cs="Times New Roman"/>
-          <w:sz w:val="24"/>
-          <w:szCs w:val="24"/>
-          <w:lang w:val="es-ES"/>
-        </w:rPr>
-        <w:t>50)): Nombre del usuario.</w:t>
-      </w:r>
-    </w:p>
-    <w:p>
-      <w:pPr>
-        <w:spacing w:line="360" w:lineRule="auto"/>
-        <w:ind w:left="1080"/>
-        <w:jc w:val="both"/>
-        <w:rPr>
-          <w:rFonts w:ascii="Times New Roman" w:hAnsi="Times New Roman" w:cs="Times New Roman"/>
-          <w:sz w:val="24"/>
-          <w:szCs w:val="24"/>
-          <w:lang w:val="es-ES"/>
-        </w:rPr>
-      </w:pPr>
-      <w:r>
-        <w:rPr>
-          <w:rFonts w:ascii="Times New Roman" w:hAnsi="Times New Roman" w:cs="Times New Roman"/>
-          <w:sz w:val="24"/>
-          <w:szCs w:val="24"/>
-          <w:lang w:val="es-ES"/>
-        </w:rPr>
-        <w:t>Apellido (</w:t>
-      </w:r>
-      <w:proofErr w:type="spellStart"/>
-      <w:proofErr w:type="gramStart"/>
-      <w:r>
-        <w:rPr>
-          <w:rFonts w:ascii="Times New Roman" w:hAnsi="Times New Roman" w:cs="Times New Roman"/>
-          <w:sz w:val="24"/>
-          <w:szCs w:val="24"/>
-          <w:lang w:val="es-ES"/>
-        </w:rPr>
-        <w:t>varchar</w:t>
-      </w:r>
-      <w:proofErr w:type="spellEnd"/>
-      <w:r>
-        <w:rPr>
-          <w:rFonts w:ascii="Times New Roman" w:hAnsi="Times New Roman" w:cs="Times New Roman"/>
-          <w:sz w:val="24"/>
-          <w:szCs w:val="24"/>
-          <w:lang w:val="es-ES"/>
-        </w:rPr>
-        <w:t>(</w:t>
-      </w:r>
-      <w:proofErr w:type="gramEnd"/>
-      <w:r>
-        <w:rPr>
-          <w:rFonts w:ascii="Times New Roman" w:hAnsi="Times New Roman" w:cs="Times New Roman"/>
-          <w:sz w:val="24"/>
-          <w:szCs w:val="24"/>
-          <w:lang w:val="es-ES"/>
-        </w:rPr>
-        <w:t>50)): Apellido del usuario.</w:t>
-      </w:r>
-    </w:p>
-    <w:p>
-      <w:pPr>
-        <w:spacing w:line="360" w:lineRule="auto"/>
-        <w:ind w:left="1080"/>
-        <w:jc w:val="both"/>
-        <w:rPr>
-          <w:rFonts w:ascii="Times New Roman" w:hAnsi="Times New Roman" w:cs="Times New Roman"/>
-          <w:sz w:val="24"/>
-          <w:szCs w:val="24"/>
-          <w:lang w:val="es-ES"/>
-        </w:rPr>
-      </w:pPr>
-      <w:r>
-        <w:rPr>
-          <w:rFonts w:ascii="Times New Roman" w:hAnsi="Times New Roman" w:cs="Times New Roman"/>
-          <w:sz w:val="24"/>
-          <w:szCs w:val="24"/>
-          <w:lang w:val="es-ES"/>
-        </w:rPr>
-        <w:t>DNI (</w:t>
-      </w:r>
-      <w:proofErr w:type="spellStart"/>
-      <w:proofErr w:type="gramStart"/>
-      <w:r>
-        <w:rPr>
-          <w:rFonts w:ascii="Times New Roman" w:hAnsi="Times New Roman" w:cs="Times New Roman"/>
-          <w:sz w:val="24"/>
-          <w:szCs w:val="24"/>
-          <w:lang w:val="es-ES"/>
-        </w:rPr>
-        <w:t>varchar</w:t>
-      </w:r>
-      <w:proofErr w:type="spellEnd"/>
-      <w:r>
-        <w:rPr>
-          <w:rFonts w:ascii="Times New Roman" w:hAnsi="Times New Roman" w:cs="Times New Roman"/>
-          <w:sz w:val="24"/>
-          <w:szCs w:val="24"/>
-          <w:lang w:val="es-ES"/>
-        </w:rPr>
-        <w:t>(</w:t>
-      </w:r>
-      <w:proofErr w:type="gramEnd"/>
-      <w:r>
-        <w:rPr>
-          <w:rFonts w:ascii="Times New Roman" w:hAnsi="Times New Roman" w:cs="Times New Roman"/>
-          <w:sz w:val="24"/>
-          <w:szCs w:val="24"/>
-          <w:lang w:val="es-ES"/>
-        </w:rPr>
-        <w:t>8)): Número de identificación personal del usuario.</w:t>
-      </w:r>
-    </w:p>
-    <w:p>
-      <w:pPr>
-        <w:spacing w:line="360" w:lineRule="auto"/>
-        <w:ind w:left="1080"/>
-        <w:jc w:val="both"/>
-        <w:rPr>
-          <w:rFonts w:ascii="Times New Roman" w:hAnsi="Times New Roman" w:cs="Times New Roman"/>
-          <w:sz w:val="24"/>
-          <w:szCs w:val="24"/>
-          <w:lang w:val="es-ES"/>
-        </w:rPr>
-      </w:pPr>
-      <w:r>
-        <w:rPr>
-          <w:rFonts w:ascii="Times New Roman" w:hAnsi="Times New Roman" w:cs="Times New Roman"/>
-          <w:sz w:val="24"/>
-          <w:szCs w:val="24"/>
-          <w:lang w:val="es-ES"/>
-        </w:rPr>
         <w:t>Celular (</w:t>
       </w:r>
       <w:proofErr w:type="spellStart"/>
@@ -1639,7 +1640,422 @@
           <w:szCs w:val="24"/>
           <w:lang w:val="es-ES"/>
         </w:rPr>
+        <w:t>UsuarioID</w:t>
+      </w:r>
+      <w:proofErr w:type="spellEnd"/>
+      <w:r>
+        <w:rPr>
+          <w:rFonts w:ascii="Times New Roman" w:hAnsi="Times New Roman" w:cs="Times New Roman"/>
+          <w:sz w:val="24"/>
+          <w:szCs w:val="24"/>
+          <w:lang w:val="es-ES"/>
+        </w:rPr>
+        <w:t xml:space="preserve"> (</w:t>
+      </w:r>
+      <w:proofErr w:type="spellStart"/>
+      <w:r>
+        <w:rPr>
+          <w:rFonts w:ascii="Times New Roman" w:hAnsi="Times New Roman" w:cs="Times New Roman"/>
+          <w:sz w:val="24"/>
+          <w:szCs w:val="24"/>
+          <w:lang w:val="es-ES"/>
+        </w:rPr>
+        <w:t>int</w:t>
+      </w:r>
+      <w:proofErr w:type="spellEnd"/>
+      <w:r>
+        <w:rPr>
+          <w:rFonts w:ascii="Times New Roman" w:hAnsi="Times New Roman" w:cs="Times New Roman"/>
+          <w:sz w:val="24"/>
+          <w:szCs w:val="24"/>
+          <w:lang w:val="es-ES"/>
+        </w:rPr>
+        <w:t>, clave foránea a la tabla "Usuarios"): ID del usuario que realizó el pedido.</w:t>
+      </w:r>
+    </w:p>
+    <w:p>
+      <w:pPr>
+        <w:spacing w:line="360" w:lineRule="auto"/>
+        <w:ind w:left="1080"/>
+        <w:jc w:val="both"/>
+        <w:rPr>
+          <w:rFonts w:ascii="Times New Roman" w:hAnsi="Times New Roman" w:cs="Times New Roman"/>
+          <w:sz w:val="24"/>
+          <w:szCs w:val="24"/>
+          <w:lang w:val="es-ES"/>
+        </w:rPr>
+      </w:pPr>
+      <w:proofErr w:type="spellStart"/>
+      <w:r>
+        <w:rPr>
+          <w:rFonts w:ascii="Times New Roman" w:hAnsi="Times New Roman" w:cs="Times New Roman"/>
+          <w:sz w:val="24"/>
+          <w:szCs w:val="24"/>
+          <w:lang w:val="es-ES"/>
+        </w:rPr>
+        <w:t>ProductoID</w:t>
+      </w:r>
+      <w:proofErr w:type="spellEnd"/>
+      <w:r>
+        <w:rPr>
+          <w:rFonts w:ascii="Times New Roman" w:hAnsi="Times New Roman" w:cs="Times New Roman"/>
+          <w:sz w:val="24"/>
+          <w:szCs w:val="24"/>
+          <w:lang w:val="es-ES"/>
+        </w:rPr>
+        <w:t xml:space="preserve"> (</w:t>
+      </w:r>
+      <w:proofErr w:type="spellStart"/>
+      <w:r>
+        <w:rPr>
+          <w:rFonts w:ascii="Times New Roman" w:hAnsi="Times New Roman" w:cs="Times New Roman"/>
+          <w:sz w:val="24"/>
+          <w:szCs w:val="24"/>
+          <w:lang w:val="es-ES"/>
+        </w:rPr>
+        <w:t>int</w:t>
+      </w:r>
+      <w:proofErr w:type="spellEnd"/>
+      <w:r>
+        <w:rPr>
+          <w:rFonts w:ascii="Times New Roman" w:hAnsi="Times New Roman" w:cs="Times New Roman"/>
+          <w:sz w:val="24"/>
+          <w:szCs w:val="24"/>
+          <w:lang w:val="es-ES"/>
+        </w:rPr>
+        <w:t>, clave foránea a la tabla "Productos"): ID del producto solicitado.</w:t>
+      </w:r>
+    </w:p>
+    <w:p>
+      <w:pPr>
+        <w:spacing w:line="360" w:lineRule="auto"/>
+        <w:ind w:left="1080"/>
+        <w:jc w:val="both"/>
+        <w:rPr>
+          <w:rFonts w:ascii="Times New Roman" w:hAnsi="Times New Roman" w:cs="Times New Roman"/>
+          <w:sz w:val="24"/>
+          <w:szCs w:val="24"/>
+          <w:lang w:val="es-ES"/>
+        </w:rPr>
+      </w:pPr>
+      <w:proofErr w:type="spellStart"/>
+      <w:r>
+        <w:rPr>
+          <w:rFonts w:ascii="Times New Roman" w:hAnsi="Times New Roman" w:cs="Times New Roman"/>
+          <w:sz w:val="24"/>
+          <w:szCs w:val="24"/>
+          <w:lang w:val="es-ES"/>
+        </w:rPr>
         <w:lastRenderedPageBreak/>
+        <w:t>PromocionID</w:t>
+      </w:r>
+      <w:proofErr w:type="spellEnd"/>
+      <w:r>
+        <w:rPr>
+          <w:rFonts w:ascii="Times New Roman" w:hAnsi="Times New Roman" w:cs="Times New Roman"/>
+          <w:sz w:val="24"/>
+          <w:szCs w:val="24"/>
+          <w:lang w:val="es-ES"/>
+        </w:rPr>
+        <w:t xml:space="preserve"> (</w:t>
+      </w:r>
+      <w:proofErr w:type="spellStart"/>
+      <w:r>
+        <w:rPr>
+          <w:rFonts w:ascii="Times New Roman" w:hAnsi="Times New Roman" w:cs="Times New Roman"/>
+          <w:sz w:val="24"/>
+          <w:szCs w:val="24"/>
+          <w:lang w:val="es-ES"/>
+        </w:rPr>
+        <w:t>int</w:t>
+      </w:r>
+      <w:proofErr w:type="spellEnd"/>
+      <w:r>
+        <w:rPr>
+          <w:rFonts w:ascii="Times New Roman" w:hAnsi="Times New Roman" w:cs="Times New Roman"/>
+          <w:sz w:val="24"/>
+          <w:szCs w:val="24"/>
+          <w:lang w:val="es-ES"/>
+        </w:rPr>
+        <w:t>, clave foránea a la tabla "Promociones", opcional): ID de la promoción aplicada al pedido (si existe).</w:t>
+      </w:r>
+    </w:p>
+    <w:p>
+      <w:pPr>
+        <w:spacing w:line="360" w:lineRule="auto"/>
+        <w:ind w:left="1080"/>
+        <w:jc w:val="both"/>
+        <w:rPr>
+          <w:rFonts w:ascii="Times New Roman" w:hAnsi="Times New Roman" w:cs="Times New Roman"/>
+          <w:sz w:val="24"/>
+          <w:szCs w:val="24"/>
+          <w:lang w:val="es-ES"/>
+        </w:rPr>
+      </w:pPr>
+      <w:proofErr w:type="spellStart"/>
+      <w:r>
+        <w:rPr>
+          <w:rFonts w:ascii="Times New Roman" w:hAnsi="Times New Roman" w:cs="Times New Roman"/>
+          <w:sz w:val="24"/>
+          <w:szCs w:val="24"/>
+          <w:lang w:val="es-ES"/>
+        </w:rPr>
+        <w:t>FechaPedido</w:t>
+      </w:r>
+      <w:proofErr w:type="spellEnd"/>
+      <w:r>
+        <w:rPr>
+          <w:rFonts w:ascii="Times New Roman" w:hAnsi="Times New Roman" w:cs="Times New Roman"/>
+          <w:sz w:val="24"/>
+          <w:szCs w:val="24"/>
+          <w:lang w:val="es-ES"/>
+        </w:rPr>
+        <w:t xml:space="preserve"> (</w:t>
+      </w:r>
+      <w:proofErr w:type="spellStart"/>
+      <w:r>
+        <w:rPr>
+          <w:rFonts w:ascii="Times New Roman" w:hAnsi="Times New Roman" w:cs="Times New Roman"/>
+          <w:sz w:val="24"/>
+          <w:szCs w:val="24"/>
+          <w:lang w:val="es-ES"/>
+        </w:rPr>
+        <w:t>datetime</w:t>
+      </w:r>
+      <w:proofErr w:type="spellEnd"/>
+      <w:r>
+        <w:rPr>
+          <w:rFonts w:ascii="Times New Roman" w:hAnsi="Times New Roman" w:cs="Times New Roman"/>
+          <w:sz w:val="24"/>
+          <w:szCs w:val="24"/>
+          <w:lang w:val="es-ES"/>
+        </w:rPr>
+        <w:t>): Fecha y hora en que se realizó el pedido.</w:t>
+      </w:r>
+    </w:p>
+    <w:p>
+      <w:pPr>
+        <w:spacing w:line="360" w:lineRule="auto"/>
+        <w:ind w:left="1080"/>
+        <w:jc w:val="both"/>
+        <w:rPr>
+          <w:rFonts w:ascii="Times New Roman" w:hAnsi="Times New Roman" w:cs="Times New Roman"/>
+          <w:sz w:val="24"/>
+          <w:szCs w:val="24"/>
+          <w:lang w:val="es-ES"/>
+        </w:rPr>
+      </w:pPr>
+      <w:r>
+        <w:rPr>
+          <w:rFonts w:ascii="Times New Roman" w:hAnsi="Times New Roman" w:cs="Times New Roman"/>
+          <w:sz w:val="24"/>
+          <w:szCs w:val="24"/>
+          <w:lang w:val="es-ES"/>
+        </w:rPr>
+        <w:t>Cantidad (</w:t>
+      </w:r>
+      <w:proofErr w:type="spellStart"/>
+      <w:r>
+        <w:rPr>
+          <w:rFonts w:ascii="Times New Roman" w:hAnsi="Times New Roman" w:cs="Times New Roman"/>
+          <w:sz w:val="24"/>
+          <w:szCs w:val="24"/>
+          <w:lang w:val="es-ES"/>
+        </w:rPr>
+        <w:t>int</w:t>
+      </w:r>
+      <w:proofErr w:type="spellEnd"/>
+      <w:r>
+        <w:rPr>
+          <w:rFonts w:ascii="Times New Roman" w:hAnsi="Times New Roman" w:cs="Times New Roman"/>
+          <w:sz w:val="24"/>
+          <w:szCs w:val="24"/>
+          <w:lang w:val="es-ES"/>
+        </w:rPr>
+        <w:t>): Cantidad solicitada del producto.</w:t>
+      </w:r>
+    </w:p>
+    <w:p>
+      <w:pPr>
+        <w:spacing w:line="360" w:lineRule="auto"/>
+        <w:ind w:left="1080"/>
+        <w:jc w:val="both"/>
+        <w:rPr>
+          <w:rFonts w:ascii="Times New Roman" w:hAnsi="Times New Roman" w:cs="Times New Roman"/>
+          <w:sz w:val="24"/>
+          <w:szCs w:val="24"/>
+          <w:lang w:val="es-ES"/>
+        </w:rPr>
+      </w:pPr>
+      <w:r>
+        <w:rPr>
+          <w:rFonts w:ascii="Times New Roman" w:hAnsi="Times New Roman" w:cs="Times New Roman"/>
+          <w:sz w:val="24"/>
+          <w:szCs w:val="24"/>
+          <w:lang w:val="es-ES"/>
+        </w:rPr>
+        <w:t>Total (</w:t>
+      </w:r>
+      <w:proofErr w:type="gramStart"/>
+      <w:r>
+        <w:rPr>
+          <w:rFonts w:ascii="Times New Roman" w:hAnsi="Times New Roman" w:cs="Times New Roman"/>
+          <w:sz w:val="24"/>
+          <w:szCs w:val="24"/>
+          <w:lang w:val="es-ES"/>
+        </w:rPr>
+        <w:t>decimal(</w:t>
+      </w:r>
+      <w:proofErr w:type="gramEnd"/>
+      <w:r>
+        <w:rPr>
+          <w:rFonts w:ascii="Times New Roman" w:hAnsi="Times New Roman" w:cs="Times New Roman"/>
+          <w:sz w:val="24"/>
+          <w:szCs w:val="24"/>
+          <w:lang w:val="es-ES"/>
+        </w:rPr>
+        <w:t>10,2)): Total del pedido.</w:t>
+      </w:r>
+    </w:p>
+    <w:p>
+      <w:pPr>
+        <w:pStyle w:val="Prrafodelista"/>
+        <w:numPr>
+          <w:ilvl w:val="0"/>
+          <w:numId w:val="6"/>
+        </w:numPr>
+        <w:spacing w:line="360" w:lineRule="auto"/>
+        <w:jc w:val="both"/>
+        <w:rPr>
+          <w:rFonts w:ascii="Times New Roman" w:hAnsi="Times New Roman" w:cs="Times New Roman"/>
+          <w:sz w:val="24"/>
+          <w:szCs w:val="24"/>
+          <w:lang w:val="es-ES"/>
+        </w:rPr>
+      </w:pPr>
+      <w:r>
+        <w:rPr>
+          <w:rFonts w:ascii="Times New Roman" w:hAnsi="Times New Roman" w:cs="Times New Roman"/>
+          <w:sz w:val="24"/>
+          <w:szCs w:val="24"/>
+          <w:lang w:val="es-ES"/>
+        </w:rPr>
+        <w:t xml:space="preserve"> Tabla "</w:t>
+      </w:r>
+      <w:proofErr w:type="spellStart"/>
+      <w:r>
+        <w:rPr>
+          <w:rFonts w:ascii="Times New Roman" w:hAnsi="Times New Roman" w:cs="Times New Roman"/>
+          <w:sz w:val="24"/>
+          <w:szCs w:val="24"/>
+          <w:lang w:val="es-ES"/>
+        </w:rPr>
+        <w:t>CarritoDeCompras</w:t>
+      </w:r>
+      <w:proofErr w:type="spellEnd"/>
+      <w:r>
+        <w:rPr>
+          <w:rFonts w:ascii="Times New Roman" w:hAnsi="Times New Roman" w:cs="Times New Roman"/>
+          <w:sz w:val="24"/>
+          <w:szCs w:val="24"/>
+          <w:lang w:val="es-ES"/>
+        </w:rPr>
+        <w:t>":</w:t>
+      </w:r>
+    </w:p>
+    <w:p>
+      <w:pPr>
+        <w:spacing w:line="360" w:lineRule="auto"/>
+        <w:ind w:left="1080"/>
+        <w:jc w:val="both"/>
+        <w:rPr>
+          <w:rFonts w:ascii="Times New Roman" w:hAnsi="Times New Roman" w:cs="Times New Roman"/>
+          <w:sz w:val="24"/>
+          <w:szCs w:val="24"/>
+          <w:lang w:val="es-ES"/>
+        </w:rPr>
+      </w:pPr>
+      <w:proofErr w:type="spellStart"/>
+      <w:r>
+        <w:rPr>
+          <w:rFonts w:ascii="Times New Roman" w:hAnsi="Times New Roman" w:cs="Times New Roman"/>
+          <w:sz w:val="24"/>
+          <w:szCs w:val="24"/>
+          <w:lang w:val="es-ES"/>
+        </w:rPr>
+        <w:t>CarritoID</w:t>
+      </w:r>
+      <w:proofErr w:type="spellEnd"/>
+      <w:r>
+        <w:rPr>
+          <w:rFonts w:ascii="Times New Roman" w:hAnsi="Times New Roman" w:cs="Times New Roman"/>
+          <w:sz w:val="24"/>
+          <w:szCs w:val="24"/>
+          <w:lang w:val="es-ES"/>
+        </w:rPr>
+        <w:t xml:space="preserve"> (</w:t>
+      </w:r>
+      <w:proofErr w:type="spellStart"/>
+      <w:r>
+        <w:rPr>
+          <w:rFonts w:ascii="Times New Roman" w:hAnsi="Times New Roman" w:cs="Times New Roman"/>
+          <w:sz w:val="24"/>
+          <w:szCs w:val="24"/>
+          <w:lang w:val="es-ES"/>
+        </w:rPr>
+        <w:t>int</w:t>
+      </w:r>
+      <w:proofErr w:type="spellEnd"/>
+      <w:r>
+        <w:rPr>
+          <w:rFonts w:ascii="Times New Roman" w:hAnsi="Times New Roman" w:cs="Times New Roman"/>
+          <w:sz w:val="24"/>
+          <w:szCs w:val="24"/>
+          <w:lang w:val="es-ES"/>
+        </w:rPr>
+        <w:t xml:space="preserve">, </w:t>
+      </w:r>
+      <w:proofErr w:type="spellStart"/>
+      <w:r>
+        <w:rPr>
+          <w:rFonts w:ascii="Times New Roman" w:hAnsi="Times New Roman" w:cs="Times New Roman"/>
+          <w:sz w:val="24"/>
+          <w:szCs w:val="24"/>
+          <w:lang w:val="es-ES"/>
+        </w:rPr>
+        <w:t>autoincremental</w:t>
+      </w:r>
+      <w:proofErr w:type="spellEnd"/>
+      <w:r>
+        <w:rPr>
+          <w:rFonts w:ascii="Times New Roman" w:hAnsi="Times New Roman" w:cs="Times New Roman"/>
+          <w:sz w:val="24"/>
+          <w:szCs w:val="24"/>
+          <w:lang w:val="es-ES"/>
+        </w:rPr>
+        <w:t>, clave primaria): Identificador único del carrito.</w:t>
+      </w:r>
+    </w:p>
+    <w:p>
+      <w:pPr>
+        <w:spacing w:line="360" w:lineRule="auto"/>
+        <w:ind w:left="1080"/>
+        <w:jc w:val="both"/>
+        <w:rPr>
+          <w:rFonts w:ascii="Times New Roman" w:hAnsi="Times New Roman" w:cs="Times New Roman"/>
+          <w:sz w:val="24"/>
+          <w:szCs w:val="24"/>
+          <w:lang w:val="es-ES"/>
+        </w:rPr>
+      </w:pPr>
+      <w:proofErr w:type="spellStart"/>
+      <w:r>
+        <w:rPr>
+          <w:rFonts w:ascii="Times New Roman" w:hAnsi="Times New Roman" w:cs="Times New Roman"/>
+          <w:sz w:val="24"/>
+          <w:szCs w:val="24"/>
+          <w:lang w:val="es-ES"/>
+        </w:rPr>
         <w:t>UsuarioID</w:t>
       </w:r>
       <w:proofErr w:type="spellEnd"/>
@@ -1670,7 +2086,7 @@
           <w:szCs w:val="24"/>
           <w:lang w:val="es-ES"/>
         </w:rPr>
-        <w:t>, clave foránea a la tabla "Usuarios"): ID del usuario que realizó el pedido.</w:t>
+        <w:t>, clave foránea a la tabla "Usuarios"): ID del usuario al que pertenece el carrito.</w:t>
       </w:r>
     </w:p>
     <w:p>
@@ -1723,30 +2139,118 @@
           <w:szCs w:val="24"/>
           <w:lang w:val="es-ES"/>
         </w:rPr>
-        <w:t>, clave foránea a la tabla "Productos"): ID del producto solicitado.</w:t>
-      </w:r>
-    </w:p>
-    <w:p>
-      <w:pPr>
-        <w:spacing w:line="360" w:lineRule="auto"/>
-        <w:ind w:left="1080"/>
-        <w:jc w:val="both"/>
-        <w:rPr>
-          <w:rFonts w:ascii="Times New Roman" w:hAnsi="Times New Roman" w:cs="Times New Roman"/>
-          <w:sz w:val="24"/>
-          <w:szCs w:val="24"/>
-          <w:lang w:val="es-ES"/>
-        </w:rPr>
-      </w:pPr>
-      <w:proofErr w:type="spellStart"/>
-      <w:r>
-        <w:rPr>
-          <w:rFonts w:ascii="Times New Roman" w:hAnsi="Times New Roman" w:cs="Times New Roman"/>
-          <w:sz w:val="24"/>
-          <w:szCs w:val="24"/>
-          <w:lang w:val="es-ES"/>
-        </w:rPr>
-        <w:t>PromocionID</w:t>
+        <w:t>, clave foránea a la tabla "Productos"): ID del producto agregado al carrito.</w:t>
+      </w:r>
+    </w:p>
+    <w:p>
+      <w:pPr>
+        <w:spacing w:line="360" w:lineRule="auto"/>
+        <w:ind w:left="1080"/>
+        <w:jc w:val="both"/>
+        <w:rPr>
+          <w:rFonts w:ascii="Times New Roman" w:hAnsi="Times New Roman" w:cs="Times New Roman"/>
+          <w:sz w:val="24"/>
+          <w:szCs w:val="24"/>
+          <w:lang w:val="es-ES"/>
+        </w:rPr>
+      </w:pPr>
+      <w:r>
+        <w:rPr>
+          <w:rFonts w:ascii="Times New Roman" w:hAnsi="Times New Roman" w:cs="Times New Roman"/>
+          <w:sz w:val="24"/>
+          <w:szCs w:val="24"/>
+          <w:lang w:val="es-ES"/>
+        </w:rPr>
+        <w:t>Cantidad (</w:t>
+      </w:r>
+      <w:proofErr w:type="spellStart"/>
+      <w:r>
+        <w:rPr>
+          <w:rFonts w:ascii="Times New Roman" w:hAnsi="Times New Roman" w:cs="Times New Roman"/>
+          <w:sz w:val="24"/>
+          <w:szCs w:val="24"/>
+          <w:lang w:val="es-ES"/>
+        </w:rPr>
+        <w:t>int</w:t>
+      </w:r>
+      <w:proofErr w:type="spellEnd"/>
+      <w:r>
+        <w:rPr>
+          <w:rFonts w:ascii="Times New Roman" w:hAnsi="Times New Roman" w:cs="Times New Roman"/>
+          <w:sz w:val="24"/>
+          <w:szCs w:val="24"/>
+          <w:lang w:val="es-ES"/>
+        </w:rPr>
+        <w:t>): Cantidad del producto agregado al carrito.</w:t>
+      </w:r>
+    </w:p>
+    <w:p>
+      <w:pPr>
+        <w:pStyle w:val="Prrafodelista"/>
+        <w:numPr>
+          <w:ilvl w:val="0"/>
+          <w:numId w:val="6"/>
+        </w:numPr>
+        <w:spacing w:line="360" w:lineRule="auto"/>
+        <w:jc w:val="both"/>
+        <w:rPr>
+          <w:rFonts w:ascii="Times New Roman" w:hAnsi="Times New Roman" w:cs="Times New Roman"/>
+          <w:sz w:val="24"/>
+          <w:szCs w:val="24"/>
+          <w:lang w:val="es-ES"/>
+        </w:rPr>
+      </w:pPr>
+      <w:r>
+        <w:rPr>
+          <w:rFonts w:ascii="Times New Roman" w:hAnsi="Times New Roman" w:cs="Times New Roman"/>
+          <w:sz w:val="24"/>
+          <w:szCs w:val="24"/>
+          <w:lang w:val="es-ES"/>
+        </w:rPr>
+        <w:t xml:space="preserve"> Tabla "</w:t>
+      </w:r>
+      <w:proofErr w:type="spellStart"/>
+      <w:r>
+        <w:rPr>
+          <w:rFonts w:ascii="Times New Roman" w:hAnsi="Times New Roman" w:cs="Times New Roman"/>
+          <w:sz w:val="24"/>
+          <w:szCs w:val="24"/>
+          <w:lang w:val="es-ES"/>
+        </w:rPr>
+        <w:t>EstadoPedido</w:t>
+      </w:r>
+      <w:proofErr w:type="spellEnd"/>
+      <w:r>
+        <w:rPr>
+          <w:rFonts w:ascii="Times New Roman" w:hAnsi="Times New Roman" w:cs="Times New Roman"/>
+          <w:sz w:val="24"/>
+          <w:szCs w:val="24"/>
+          <w:lang w:val="es-ES"/>
+        </w:rPr>
+        <w:t>":</w:t>
+      </w:r>
+    </w:p>
+    <w:p>
+      <w:pPr>
+        <w:spacing w:line="360" w:lineRule="auto"/>
+        <w:ind w:left="1080"/>
+        <w:jc w:val="both"/>
+        <w:rPr>
+          <w:rFonts w:ascii="Times New Roman" w:hAnsi="Times New Roman" w:cs="Times New Roman"/>
+          <w:sz w:val="24"/>
+          <w:szCs w:val="24"/>
+          <w:lang w:val="es-ES"/>
+        </w:rPr>
+      </w:pPr>
+      <w:proofErr w:type="spellStart"/>
+      <w:r>
+        <w:rPr>
+          <w:rFonts w:ascii="Times New Roman" w:hAnsi="Times New Roman" w:cs="Times New Roman"/>
+          <w:sz w:val="24"/>
+          <w:szCs w:val="24"/>
+          <w:lang w:val="es-ES"/>
+        </w:rPr>
+        <w:t>EstadoID</w:t>
       </w:r>
       <w:proofErr w:type="spellEnd"/>
       <w:r>
@@ -1776,30 +2280,50 @@
           <w:szCs w:val="24"/>
           <w:lang w:val="es-ES"/>
         </w:rPr>
-        <w:t>, clave foránea a la tabla "Promociones", opcional): ID de la promoción aplicada al pedido (si existe).</w:t>
-      </w:r>
-    </w:p>
-    <w:p>
-      <w:pPr>
-        <w:spacing w:line="360" w:lineRule="auto"/>
-        <w:ind w:left="1080"/>
-        <w:jc w:val="both"/>
-        <w:rPr>
-          <w:rFonts w:ascii="Times New Roman" w:hAnsi="Times New Roman" w:cs="Times New Roman"/>
-          <w:sz w:val="24"/>
-          <w:szCs w:val="24"/>
-          <w:lang w:val="es-ES"/>
-        </w:rPr>
-      </w:pPr>
-      <w:proofErr w:type="spellStart"/>
-      <w:r>
-        <w:rPr>
-          <w:rFonts w:ascii="Times New Roman" w:hAnsi="Times New Roman" w:cs="Times New Roman"/>
-          <w:sz w:val="24"/>
-          <w:szCs w:val="24"/>
-          <w:lang w:val="es-ES"/>
-        </w:rPr>
-        <w:t>FechaPedido</w:t>
+        <w:t xml:space="preserve">, </w:t>
+      </w:r>
+      <w:proofErr w:type="spellStart"/>
+      <w:r>
+        <w:rPr>
+          <w:rFonts w:ascii="Times New Roman" w:hAnsi="Times New Roman" w:cs="Times New Roman"/>
+          <w:sz w:val="24"/>
+          <w:szCs w:val="24"/>
+          <w:lang w:val="es-ES"/>
+        </w:rPr>
+        <w:t>autoincremental</w:t>
+      </w:r>
+      <w:proofErr w:type="spellEnd"/>
+      <w:r>
+        <w:rPr>
+          <w:rFonts w:ascii="Times New Roman" w:hAnsi="Times New Roman" w:cs="Times New Roman"/>
+          <w:sz w:val="24"/>
+          <w:szCs w:val="24"/>
+          <w:lang w:val="es-ES"/>
+        </w:rPr>
+        <w:t>, clave primaria): Identificador único del estado de pedido.</w:t>
+      </w:r>
+    </w:p>
+    <w:p>
+      <w:pPr>
+        <w:spacing w:line="360" w:lineRule="auto"/>
+        <w:ind w:left="1080"/>
+        <w:jc w:val="both"/>
+        <w:rPr>
+          <w:rFonts w:ascii="Times New Roman" w:hAnsi="Times New Roman" w:cs="Times New Roman"/>
+          <w:sz w:val="24"/>
+          <w:szCs w:val="24"/>
+          <w:lang w:val="es-ES"/>
+        </w:rPr>
+      </w:pPr>
+      <w:proofErr w:type="spellStart"/>
+      <w:r>
+        <w:rPr>
+          <w:rFonts w:ascii="Times New Roman" w:hAnsi="Times New Roman" w:cs="Times New Roman"/>
+          <w:sz w:val="24"/>
+          <w:szCs w:val="24"/>
+          <w:lang w:val="es-ES"/>
+        </w:rPr>
+        <w:t>NombreEstado</w:t>
       </w:r>
       <w:proofErr w:type="spellEnd"/>
       <w:r>
@@ -1812,45 +2336,295 @@
         <w:t xml:space="preserve"> (</w:t>
       </w:r>
       <w:proofErr w:type="spellStart"/>
-      <w:r>
-        <w:rPr>
-          <w:rFonts w:ascii="Times New Roman" w:hAnsi="Times New Roman" w:cs="Times New Roman"/>
-          <w:sz w:val="24"/>
-          <w:szCs w:val="24"/>
-          <w:lang w:val="es-ES"/>
-        </w:rPr>
-        <w:t>datetime</w:t>
-      </w:r>
-      <w:proofErr w:type="spellEnd"/>
-      <w:r>
-        <w:rPr>
-          <w:rFonts w:ascii="Times New Roman" w:hAnsi="Times New Roman" w:cs="Times New Roman"/>
-          <w:sz w:val="24"/>
-          <w:szCs w:val="24"/>
-          <w:lang w:val="es-ES"/>
-        </w:rPr>
-        <w:t>): Fecha y hora en que se realizó el pedido.</w:t>
-      </w:r>
-    </w:p>
-    <w:p>
-      <w:pPr>
-        <w:spacing w:line="360" w:lineRule="auto"/>
-        <w:ind w:left="1080"/>
-        <w:jc w:val="both"/>
-        <w:rPr>
-          <w:rFonts w:ascii="Times New Roman" w:hAnsi="Times New Roman" w:cs="Times New Roman"/>
-          <w:sz w:val="24"/>
-          <w:szCs w:val="24"/>
-          <w:lang w:val="es-ES"/>
-        </w:rPr>
-      </w:pPr>
-      <w:r>
-        <w:rPr>
-          <w:rFonts w:ascii="Times New Roman" w:hAnsi="Times New Roman" w:cs="Times New Roman"/>
-          <w:sz w:val="24"/>
-          <w:szCs w:val="24"/>
-          <w:lang w:val="es-ES"/>
-        </w:rPr>
+      <w:proofErr w:type="gramStart"/>
+      <w:r>
+        <w:rPr>
+          <w:rFonts w:ascii="Times New Roman" w:hAnsi="Times New Roman" w:cs="Times New Roman"/>
+          <w:sz w:val="24"/>
+          <w:szCs w:val="24"/>
+          <w:lang w:val="es-ES"/>
+        </w:rPr>
+        <w:t>varchar</w:t>
+      </w:r>
+      <w:proofErr w:type="spellEnd"/>
+      <w:r>
+        <w:rPr>
+          <w:rFonts w:ascii="Times New Roman" w:hAnsi="Times New Roman" w:cs="Times New Roman"/>
+          <w:sz w:val="24"/>
+          <w:szCs w:val="24"/>
+          <w:lang w:val="es-ES"/>
+        </w:rPr>
+        <w:t>(</w:t>
+      </w:r>
+      <w:proofErr w:type="gramEnd"/>
+      <w:r>
+        <w:rPr>
+          <w:rFonts w:ascii="Times New Roman" w:hAnsi="Times New Roman" w:cs="Times New Roman"/>
+          <w:sz w:val="24"/>
+          <w:szCs w:val="24"/>
+          <w:lang w:val="es-ES"/>
+        </w:rPr>
+        <w:t>50)): Nombre del estado del pedido (por ejemplo, "En proceso", "Enviado", "Entregado").</w:t>
+      </w:r>
+    </w:p>
+    <w:p>
+      <w:pPr>
+        <w:pStyle w:val="Prrafodelista"/>
+        <w:numPr>
+          <w:ilvl w:val="0"/>
+          <w:numId w:val="6"/>
+        </w:numPr>
+        <w:spacing w:line="360" w:lineRule="auto"/>
+        <w:jc w:val="both"/>
+        <w:rPr>
+          <w:rFonts w:ascii="Times New Roman" w:hAnsi="Times New Roman" w:cs="Times New Roman"/>
+          <w:sz w:val="24"/>
+          <w:szCs w:val="24"/>
+          <w:lang w:val="es-ES"/>
+        </w:rPr>
+      </w:pPr>
+      <w:r>
+        <w:rPr>
+          <w:rFonts w:ascii="Times New Roman" w:hAnsi="Times New Roman" w:cs="Times New Roman"/>
+          <w:sz w:val="24"/>
+          <w:szCs w:val="24"/>
+          <w:lang w:val="es-ES"/>
+        </w:rPr>
+        <w:t xml:space="preserve"> Tabla "</w:t>
+      </w:r>
+      <w:proofErr w:type="spellStart"/>
+      <w:r>
+        <w:rPr>
+          <w:rFonts w:ascii="Times New Roman" w:hAnsi="Times New Roman" w:cs="Times New Roman"/>
+          <w:sz w:val="24"/>
+          <w:szCs w:val="24"/>
+          <w:lang w:val="es-ES"/>
+        </w:rPr>
+        <w:t>DetallePedido</w:t>
+      </w:r>
+      <w:proofErr w:type="spellEnd"/>
+      <w:r>
+        <w:rPr>
+          <w:rFonts w:ascii="Times New Roman" w:hAnsi="Times New Roman" w:cs="Times New Roman"/>
+          <w:sz w:val="24"/>
+          <w:szCs w:val="24"/>
+          <w:lang w:val="es-ES"/>
+        </w:rPr>
+        <w:t>":</w:t>
+      </w:r>
+    </w:p>
+    <w:p>
+      <w:pPr>
+        <w:spacing w:line="360" w:lineRule="auto"/>
+        <w:ind w:left="1080"/>
+        <w:jc w:val="both"/>
+        <w:rPr>
+          <w:rFonts w:ascii="Times New Roman" w:hAnsi="Times New Roman" w:cs="Times New Roman"/>
+          <w:sz w:val="24"/>
+          <w:szCs w:val="24"/>
+          <w:lang w:val="es-ES"/>
+        </w:rPr>
+      </w:pPr>
+    </w:p>
+    <w:p>
+      <w:pPr>
+        <w:spacing w:line="360" w:lineRule="auto"/>
+        <w:ind w:left="1080"/>
+        <w:jc w:val="both"/>
+        <w:rPr>
+          <w:rFonts w:ascii="Times New Roman" w:hAnsi="Times New Roman" w:cs="Times New Roman"/>
+          <w:sz w:val="24"/>
+          <w:szCs w:val="24"/>
+          <w:lang w:val="es-ES"/>
+        </w:rPr>
+      </w:pPr>
+      <w:proofErr w:type="spellStart"/>
+      <w:r>
+        <w:rPr>
+          <w:rFonts w:ascii="Times New Roman" w:hAnsi="Times New Roman" w:cs="Times New Roman"/>
+          <w:sz w:val="24"/>
+          <w:szCs w:val="24"/>
+          <w:lang w:val="es-ES"/>
+        </w:rPr>
+        <w:t>DetalleID</w:t>
+      </w:r>
+      <w:proofErr w:type="spellEnd"/>
+      <w:r>
+        <w:rPr>
+          <w:rFonts w:ascii="Times New Roman" w:hAnsi="Times New Roman" w:cs="Times New Roman"/>
+          <w:sz w:val="24"/>
+          <w:szCs w:val="24"/>
+          <w:lang w:val="es-ES"/>
+        </w:rPr>
+        <w:t xml:space="preserve"> (</w:t>
+      </w:r>
+      <w:proofErr w:type="spellStart"/>
+      <w:r>
+        <w:rPr>
+          <w:rFonts w:ascii="Times New Roman" w:hAnsi="Times New Roman" w:cs="Times New Roman"/>
+          <w:sz w:val="24"/>
+          <w:szCs w:val="24"/>
+          <w:lang w:val="es-ES"/>
+        </w:rPr>
+        <w:t>int</w:t>
+      </w:r>
+      <w:proofErr w:type="spellEnd"/>
+      <w:r>
+        <w:rPr>
+          <w:rFonts w:ascii="Times New Roman" w:hAnsi="Times New Roman" w:cs="Times New Roman"/>
+          <w:sz w:val="24"/>
+          <w:szCs w:val="24"/>
+          <w:lang w:val="es-ES"/>
+        </w:rPr>
+        <w:t xml:space="preserve">, </w:t>
+      </w:r>
+      <w:proofErr w:type="spellStart"/>
+      <w:r>
+        <w:rPr>
+          <w:rFonts w:ascii="Times New Roman" w:hAnsi="Times New Roman" w:cs="Times New Roman"/>
+          <w:sz w:val="24"/>
+          <w:szCs w:val="24"/>
+          <w:lang w:val="es-ES"/>
+        </w:rPr>
+        <w:t>autoincremental</w:t>
+      </w:r>
+      <w:proofErr w:type="spellEnd"/>
+      <w:r>
+        <w:rPr>
+          <w:rFonts w:ascii="Times New Roman" w:hAnsi="Times New Roman" w:cs="Times New Roman"/>
+          <w:sz w:val="24"/>
+          <w:szCs w:val="24"/>
+          <w:lang w:val="es-ES"/>
+        </w:rPr>
+        <w:t>, clave primaria): Identificador único del detalle del pedido.</w:t>
+      </w:r>
+    </w:p>
+    <w:p>
+      <w:pPr>
+        <w:spacing w:line="360" w:lineRule="auto"/>
+        <w:ind w:left="1080"/>
+        <w:jc w:val="both"/>
+        <w:rPr>
+          <w:rFonts w:ascii="Times New Roman" w:hAnsi="Times New Roman" w:cs="Times New Roman"/>
+          <w:sz w:val="24"/>
+          <w:szCs w:val="24"/>
+          <w:lang w:val="es-ES"/>
+        </w:rPr>
+      </w:pPr>
+      <w:proofErr w:type="spellStart"/>
+      <w:r>
+        <w:rPr>
+          <w:rFonts w:ascii="Times New Roman" w:hAnsi="Times New Roman" w:cs="Times New Roman"/>
+          <w:sz w:val="24"/>
+          <w:szCs w:val="24"/>
+          <w:lang w:val="es-ES"/>
+        </w:rPr>
+        <w:t>PedidoID</w:t>
+      </w:r>
+      <w:proofErr w:type="spellEnd"/>
+      <w:r>
+        <w:rPr>
+          <w:rFonts w:ascii="Times New Roman" w:hAnsi="Times New Roman" w:cs="Times New Roman"/>
+          <w:sz w:val="24"/>
+          <w:szCs w:val="24"/>
+          <w:lang w:val="es-ES"/>
+        </w:rPr>
+        <w:t xml:space="preserve"> (</w:t>
+      </w:r>
+      <w:proofErr w:type="spellStart"/>
+      <w:r>
+        <w:rPr>
+          <w:rFonts w:ascii="Times New Roman" w:hAnsi="Times New Roman" w:cs="Times New Roman"/>
+          <w:sz w:val="24"/>
+          <w:szCs w:val="24"/>
+          <w:lang w:val="es-ES"/>
+        </w:rPr>
+        <w:t>int</w:t>
+      </w:r>
+      <w:proofErr w:type="spellEnd"/>
+      <w:r>
+        <w:rPr>
+          <w:rFonts w:ascii="Times New Roman" w:hAnsi="Times New Roman" w:cs="Times New Roman"/>
+          <w:sz w:val="24"/>
+          <w:szCs w:val="24"/>
+          <w:lang w:val="es-ES"/>
+        </w:rPr>
+        <w:t>, clave foránea a la tabla "Pedidos"): ID del pedido al que pertenece el detalle.</w:t>
+      </w:r>
+    </w:p>
+    <w:p>
+      <w:pPr>
+        <w:spacing w:line="360" w:lineRule="auto"/>
+        <w:ind w:left="1080"/>
+        <w:jc w:val="both"/>
+        <w:rPr>
+          <w:rFonts w:ascii="Times New Roman" w:hAnsi="Times New Roman" w:cs="Times New Roman"/>
+          <w:sz w:val="24"/>
+          <w:szCs w:val="24"/>
+          <w:lang w:val="es-ES"/>
+        </w:rPr>
+      </w:pPr>
+      <w:proofErr w:type="spellStart"/>
+      <w:r>
+        <w:rPr>
+          <w:rFonts w:ascii="Times New Roman" w:hAnsi="Times New Roman" w:cs="Times New Roman"/>
+          <w:sz w:val="24"/>
+          <w:szCs w:val="24"/>
+          <w:lang w:val="es-ES"/>
+        </w:rPr>
+        <w:t>ProductoID</w:t>
+      </w:r>
+      <w:proofErr w:type="spellEnd"/>
+      <w:r>
+        <w:rPr>
+          <w:rFonts w:ascii="Times New Roman" w:hAnsi="Times New Roman" w:cs="Times New Roman"/>
+          <w:sz w:val="24"/>
+          <w:szCs w:val="24"/>
+          <w:lang w:val="es-ES"/>
+        </w:rPr>
+        <w:t xml:space="preserve"> (</w:t>
+      </w:r>
+      <w:proofErr w:type="spellStart"/>
+      <w:r>
+        <w:rPr>
+          <w:rFonts w:ascii="Times New Roman" w:hAnsi="Times New Roman" w:cs="Times New Roman"/>
+          <w:sz w:val="24"/>
+          <w:szCs w:val="24"/>
+          <w:lang w:val="es-ES"/>
+        </w:rPr>
+        <w:t>int</w:t>
+      </w:r>
+      <w:proofErr w:type="spellEnd"/>
+      <w:r>
+        <w:rPr>
+          <w:rFonts w:ascii="Times New Roman" w:hAnsi="Times New Roman" w:cs="Times New Roman"/>
+          <w:sz w:val="24"/>
+          <w:szCs w:val="24"/>
+          <w:lang w:val="es-ES"/>
+        </w:rPr>
+        <w:t>, clave foránea a la tabla "Productos"): ID del producto incluido en el detalle del pedido.</w:t>
+      </w:r>
+    </w:p>
+    <w:p>
+      <w:pPr>
+        <w:spacing w:line="360" w:lineRule="auto"/>
+        <w:ind w:left="1080"/>
+        <w:jc w:val="both"/>
+        <w:rPr>
+          <w:rFonts w:ascii="Times New Roman" w:hAnsi="Times New Roman" w:cs="Times New Roman"/>
+          <w:sz w:val="24"/>
+          <w:szCs w:val="24"/>
+          <w:lang w:val="es-ES"/>
+        </w:rPr>
+      </w:pPr>
+      <w:r>
+        <w:rPr>
+          <w:rFonts w:ascii="Times New Roman" w:hAnsi="Times New Roman" w:cs="Times New Roman"/>
+          <w:sz w:val="24"/>
+          <w:szCs w:val="24"/>
+          <w:lang w:val="es-ES"/>
+        </w:rPr>
+        <w:lastRenderedPageBreak/>
         <w:t>Cantidad (</w:t>
       </w:r>
       <w:proofErr w:type="spellStart"/>
@@ -1871,29 +2645,40 @@
           <w:szCs w:val="24"/>
           <w:lang w:val="es-ES"/>
         </w:rPr>
-        <w:t>): Cantidad solicitada del producto.</w:t>
-      </w:r>
-    </w:p>
-    <w:p>
-      <w:pPr>
-        <w:spacing w:line="360" w:lineRule="auto"/>
-        <w:ind w:left="1080"/>
-        <w:jc w:val="both"/>
-        <w:rPr>
-          <w:rFonts w:ascii="Times New Roman" w:hAnsi="Times New Roman" w:cs="Times New Roman"/>
-          <w:sz w:val="24"/>
-          <w:szCs w:val="24"/>
-          <w:lang w:val="es-ES"/>
-        </w:rPr>
-      </w:pPr>
-      <w:r>
-        <w:rPr>
-          <w:rFonts w:ascii="Times New Roman" w:hAnsi="Times New Roman" w:cs="Times New Roman"/>
-          <w:sz w:val="24"/>
-          <w:szCs w:val="24"/>
-          <w:lang w:val="es-ES"/>
-        </w:rPr>
-        <w:t>Total (</w:t>
+        <w:t>): Cantidad del producto en el detalle del pedido.</w:t>
+      </w:r>
+    </w:p>
+    <w:p>
+      <w:pPr>
+        <w:spacing w:line="360" w:lineRule="auto"/>
+        <w:ind w:left="1080"/>
+        <w:jc w:val="both"/>
+        <w:rPr>
+          <w:rFonts w:ascii="Times New Roman" w:hAnsi="Times New Roman" w:cs="Times New Roman"/>
+          <w:sz w:val="24"/>
+          <w:szCs w:val="24"/>
+          <w:lang w:val="es-ES"/>
+        </w:rPr>
+      </w:pPr>
+      <w:proofErr w:type="spellStart"/>
+      <w:r>
+        <w:rPr>
+          <w:rFonts w:ascii="Times New Roman" w:hAnsi="Times New Roman" w:cs="Times New Roman"/>
+          <w:sz w:val="24"/>
+          <w:szCs w:val="24"/>
+          <w:lang w:val="es-ES"/>
+        </w:rPr>
+        <w:t>PrecioUnitario</w:t>
+      </w:r>
+      <w:proofErr w:type="spellEnd"/>
+      <w:r>
+        <w:rPr>
+          <w:rFonts w:ascii="Times New Roman" w:hAnsi="Times New Roman" w:cs="Times New Roman"/>
+          <w:sz w:val="24"/>
+          <w:szCs w:val="24"/>
+          <w:lang w:val="es-ES"/>
+        </w:rPr>
+        <w:t xml:space="preserve"> (</w:t>
       </w:r>
       <w:proofErr w:type="gramStart"/>
       <w:r>
@@ -1913,7 +2698,190 @@
           <w:szCs w:val="24"/>
           <w:lang w:val="es-ES"/>
         </w:rPr>
-        <w:t>10,2)): Total del pedido.</w:t>
+        <w:t>10,2)): Precio unitario del producto en el detalle del pedido.</w:t>
+      </w:r>
+    </w:p>
+    <w:p>
+      <w:pPr>
+        <w:pStyle w:val="Prrafodelista"/>
+        <w:numPr>
+          <w:ilvl w:val="0"/>
+          <w:numId w:val="6"/>
+        </w:numPr>
+        <w:spacing w:line="360" w:lineRule="auto"/>
+        <w:jc w:val="both"/>
+        <w:rPr>
+          <w:rFonts w:ascii="Times New Roman" w:hAnsi="Times New Roman" w:cs="Times New Roman"/>
+          <w:sz w:val="24"/>
+          <w:szCs w:val="24"/>
+          <w:lang w:val="es-ES"/>
+        </w:rPr>
+      </w:pPr>
+      <w:r>
+        <w:rPr>
+          <w:rFonts w:ascii="Times New Roman" w:hAnsi="Times New Roman" w:cs="Times New Roman"/>
+          <w:sz w:val="24"/>
+          <w:szCs w:val="24"/>
+          <w:lang w:val="es-ES"/>
+        </w:rPr>
+        <w:t xml:space="preserve"> Tabla "</w:t>
+      </w:r>
+      <w:proofErr w:type="spellStart"/>
+      <w:r>
+        <w:rPr>
+          <w:rFonts w:ascii="Times New Roman" w:hAnsi="Times New Roman" w:cs="Times New Roman"/>
+          <w:sz w:val="24"/>
+          <w:szCs w:val="24"/>
+          <w:lang w:val="es-ES"/>
+        </w:rPr>
+        <w:t>MetodosPago</w:t>
+      </w:r>
+      <w:proofErr w:type="spellEnd"/>
+      <w:r>
+        <w:rPr>
+          <w:rFonts w:ascii="Times New Roman" w:hAnsi="Times New Roman" w:cs="Times New Roman"/>
+          <w:sz w:val="24"/>
+          <w:szCs w:val="24"/>
+          <w:lang w:val="es-ES"/>
+        </w:rPr>
+        <w:t>":</w:t>
+      </w:r>
+    </w:p>
+    <w:p>
+      <w:pPr>
+        <w:spacing w:line="360" w:lineRule="auto"/>
+        <w:ind w:left="1080"/>
+        <w:jc w:val="both"/>
+        <w:rPr>
+          <w:rFonts w:ascii="Times New Roman" w:hAnsi="Times New Roman" w:cs="Times New Roman"/>
+          <w:sz w:val="24"/>
+          <w:szCs w:val="24"/>
+          <w:lang w:val="es-ES"/>
+        </w:rPr>
+      </w:pPr>
+      <w:proofErr w:type="spellStart"/>
+      <w:r>
+        <w:rPr>
+          <w:rFonts w:ascii="Times New Roman" w:hAnsi="Times New Roman" w:cs="Times New Roman"/>
+          <w:sz w:val="24"/>
+          <w:szCs w:val="24"/>
+          <w:lang w:val="es-ES"/>
+        </w:rPr>
+        <w:t>MetodoID</w:t>
+      </w:r>
+      <w:proofErr w:type="spellEnd"/>
+      <w:r>
+        <w:rPr>
+          <w:rFonts w:ascii="Times New Roman" w:hAnsi="Times New Roman" w:cs="Times New Roman"/>
+          <w:sz w:val="24"/>
+          <w:szCs w:val="24"/>
+          <w:lang w:val="es-ES"/>
+        </w:rPr>
+        <w:t xml:space="preserve"> (</w:t>
+      </w:r>
+      <w:proofErr w:type="spellStart"/>
+      <w:r>
+        <w:rPr>
+          <w:rFonts w:ascii="Times New Roman" w:hAnsi="Times New Roman" w:cs="Times New Roman"/>
+          <w:sz w:val="24"/>
+          <w:szCs w:val="24"/>
+          <w:lang w:val="es-ES"/>
+        </w:rPr>
+        <w:t>int</w:t>
+      </w:r>
+      <w:proofErr w:type="spellEnd"/>
+      <w:r>
+        <w:rPr>
+          <w:rFonts w:ascii="Times New Roman" w:hAnsi="Times New Roman" w:cs="Times New Roman"/>
+          <w:sz w:val="24"/>
+          <w:szCs w:val="24"/>
+          <w:lang w:val="es-ES"/>
+        </w:rPr>
+        <w:t xml:space="preserve">, </w:t>
+      </w:r>
+      <w:proofErr w:type="spellStart"/>
+      <w:r>
+        <w:rPr>
+          <w:rFonts w:ascii="Times New Roman" w:hAnsi="Times New Roman" w:cs="Times New Roman"/>
+          <w:sz w:val="24"/>
+          <w:szCs w:val="24"/>
+          <w:lang w:val="es-ES"/>
+        </w:rPr>
+        <w:t>autoincremental</w:t>
+      </w:r>
+      <w:proofErr w:type="spellEnd"/>
+      <w:r>
+        <w:rPr>
+          <w:rFonts w:ascii="Times New Roman" w:hAnsi="Times New Roman" w:cs="Times New Roman"/>
+          <w:sz w:val="24"/>
+          <w:szCs w:val="24"/>
+          <w:lang w:val="es-ES"/>
+        </w:rPr>
+        <w:t>, clave primaria): Identificador único del método de pago.</w:t>
+      </w:r>
+    </w:p>
+    <w:p>
+      <w:pPr>
+        <w:spacing w:line="360" w:lineRule="auto"/>
+        <w:ind w:left="1080"/>
+        <w:jc w:val="both"/>
+        <w:rPr>
+          <w:rFonts w:ascii="Times New Roman" w:hAnsi="Times New Roman" w:cs="Times New Roman"/>
+          <w:sz w:val="24"/>
+          <w:szCs w:val="24"/>
+          <w:lang w:val="es-ES"/>
+        </w:rPr>
+      </w:pPr>
+      <w:proofErr w:type="spellStart"/>
+      <w:r>
+        <w:rPr>
+          <w:rFonts w:ascii="Times New Roman" w:hAnsi="Times New Roman" w:cs="Times New Roman"/>
+          <w:sz w:val="24"/>
+          <w:szCs w:val="24"/>
+          <w:lang w:val="es-ES"/>
+        </w:rPr>
+        <w:t>NombreMetodo</w:t>
+      </w:r>
+      <w:proofErr w:type="spellEnd"/>
+      <w:r>
+        <w:rPr>
+          <w:rFonts w:ascii="Times New Roman" w:hAnsi="Times New Roman" w:cs="Times New Roman"/>
+          <w:sz w:val="24"/>
+          <w:szCs w:val="24"/>
+          <w:lang w:val="es-ES"/>
+        </w:rPr>
+        <w:t xml:space="preserve"> (</w:t>
+      </w:r>
+      <w:proofErr w:type="spellStart"/>
+      <w:proofErr w:type="gramStart"/>
+      <w:r>
+        <w:rPr>
+          <w:rFonts w:ascii="Times New Roman" w:hAnsi="Times New Roman" w:cs="Times New Roman"/>
+          <w:sz w:val="24"/>
+          <w:szCs w:val="24"/>
+          <w:lang w:val="es-ES"/>
+        </w:rPr>
+        <w:t>varchar</w:t>
+      </w:r>
+      <w:proofErr w:type="spellEnd"/>
+      <w:r>
+        <w:rPr>
+          <w:rFonts w:ascii="Times New Roman" w:hAnsi="Times New Roman" w:cs="Times New Roman"/>
+          <w:sz w:val="24"/>
+          <w:szCs w:val="24"/>
+          <w:lang w:val="es-ES"/>
+        </w:rPr>
+        <w:t>(</w:t>
+      </w:r>
+      <w:proofErr w:type="gramEnd"/>
+      <w:r>
+        <w:rPr>
+          <w:rFonts w:ascii="Times New Roman" w:hAnsi="Times New Roman" w:cs="Times New Roman"/>
+          <w:sz w:val="24"/>
+          <w:szCs w:val="24"/>
+          <w:lang w:val="es-ES"/>
+        </w:rPr>
+        <w:t>50)): Nombre del método de pago (por ejemplo, "Tarjeta de crédito", "Pago en efectivo", etc.).</w:t>
       </w:r>
     </w:p>
     <w:p>
@@ -2462,27 +3430,27 @@
           <w:szCs w:val="24"/>
           <w:lang w:val="es-ES"/>
         </w:rPr>
+        <w:t>CREATE TABLE Productos (</w:t>
+      </w:r>
+    </w:p>
+    <w:p>
+      <w:pPr>
+        <w:spacing w:line="360" w:lineRule="auto"/>
+        <w:ind w:left="1080"/>
+        <w:jc w:val="both"/>
+        <w:rPr>
+          <w:rFonts w:ascii="Times New Roman" w:hAnsi="Times New Roman" w:cs="Times New Roman"/>
+          <w:sz w:val="24"/>
+          <w:szCs w:val="24"/>
+        </w:rPr>
+      </w:pPr>
+      <w:r>
+        <w:rPr>
+          <w:rFonts w:ascii="Times New Roman" w:hAnsi="Times New Roman" w:cs="Times New Roman"/>
+          <w:sz w:val="24"/>
+          <w:szCs w:val="24"/>
+        </w:rPr>
         <w:lastRenderedPageBreak/>
-        <w:t>CREATE TABLE Productos (</w:t>
-      </w:r>
-    </w:p>
-    <w:p>
-      <w:pPr>
-        <w:spacing w:line="360" w:lineRule="auto"/>
-        <w:ind w:left="1080"/>
-        <w:jc w:val="both"/>
-        <w:rPr>
-          <w:rFonts w:ascii="Times New Roman" w:hAnsi="Times New Roman" w:cs="Times New Roman"/>
-          <w:sz w:val="24"/>
-          <w:szCs w:val="24"/>
-        </w:rPr>
-      </w:pPr>
-      <w:r>
-        <w:rPr>
-          <w:rFonts w:ascii="Times New Roman" w:hAnsi="Times New Roman" w:cs="Times New Roman"/>
-          <w:sz w:val="24"/>
-          <w:szCs w:val="24"/>
-        </w:rPr>
         <w:t xml:space="preserve">  </w:t>
       </w:r>
       <w:r>
@@ -3185,7 +4153,6 @@
           <w:rFonts w:ascii="Times New Roman" w:hAnsi="Times New Roman" w:cs="Times New Roman"/>
           <w:sz w:val="24"/>
           <w:szCs w:val="24"/>
-          <w:lang w:val="es-ES"/>
         </w:rPr>
       </w:pPr>
       <w:r>
@@ -3202,7 +4169,6 @@
           <w:rFonts w:ascii="Times New Roman" w:hAnsi="Times New Roman" w:cs="Times New Roman"/>
           <w:sz w:val="24"/>
           <w:szCs w:val="24"/>
-          <w:lang w:val="es-ES"/>
         </w:rPr>
         <w:t>FechaPedido</w:t>
       </w:r>
@@ -3212,7 +4178,6 @@
           <w:rFonts w:ascii="Times New Roman" w:hAnsi="Times New Roman" w:cs="Times New Roman"/>
           <w:sz w:val="24"/>
           <w:szCs w:val="24"/>
-          <w:lang w:val="es-ES"/>
         </w:rPr>
         <w:t xml:space="preserve"> DATETIME,</w:t>
       </w:r>
@@ -3226,80 +4191,91 @@
           <w:rFonts w:ascii="Times New Roman" w:hAnsi="Times New Roman" w:cs="Times New Roman"/>
           <w:sz w:val="24"/>
           <w:szCs w:val="24"/>
-          <w:lang w:val="es-ES"/>
-        </w:rPr>
-      </w:pPr>
-      <w:r>
-        <w:rPr>
-          <w:rFonts w:ascii="Times New Roman" w:hAnsi="Times New Roman" w:cs="Times New Roman"/>
-          <w:sz w:val="24"/>
-          <w:szCs w:val="24"/>
-          <w:lang w:val="es-ES"/>
-        </w:rPr>
-        <w:t xml:space="preserve">  Cantidad INT,</w:t>
-      </w:r>
-    </w:p>
-    <w:p>
-      <w:pPr>
-        <w:spacing w:line="360" w:lineRule="auto"/>
-        <w:ind w:left="1080"/>
-        <w:jc w:val="both"/>
-        <w:rPr>
-          <w:rFonts w:ascii="Times New Roman" w:hAnsi="Times New Roman" w:cs="Times New Roman"/>
-          <w:sz w:val="24"/>
-          <w:szCs w:val="24"/>
-          <w:lang w:val="es-ES"/>
-        </w:rPr>
-      </w:pPr>
-      <w:r>
-        <w:rPr>
-          <w:rFonts w:ascii="Times New Roman" w:hAnsi="Times New Roman" w:cs="Times New Roman"/>
-          <w:sz w:val="24"/>
-          <w:szCs w:val="24"/>
-          <w:lang w:val="es-ES"/>
+        </w:rPr>
+      </w:pPr>
+      <w:r>
+        <w:rPr>
+          <w:rFonts w:ascii="Times New Roman" w:hAnsi="Times New Roman" w:cs="Times New Roman"/>
+          <w:sz w:val="24"/>
+          <w:szCs w:val="24"/>
+        </w:rPr>
+        <w:t xml:space="preserve">  </w:t>
+      </w:r>
+      <w:proofErr w:type="spellStart"/>
+      <w:r>
+        <w:rPr>
+          <w:rFonts w:ascii="Times New Roman" w:hAnsi="Times New Roman" w:cs="Times New Roman"/>
+          <w:sz w:val="24"/>
+          <w:szCs w:val="24"/>
+        </w:rPr>
+        <w:t>Cantidad</w:t>
+      </w:r>
+      <w:proofErr w:type="spellEnd"/>
+      <w:r>
+        <w:rPr>
+          <w:rFonts w:ascii="Times New Roman" w:hAnsi="Times New Roman" w:cs="Times New Roman"/>
+          <w:sz w:val="24"/>
+          <w:szCs w:val="24"/>
+        </w:rPr>
+        <w:t xml:space="preserve"> INT,</w:t>
+      </w:r>
+    </w:p>
+    <w:p>
+      <w:pPr>
+        <w:spacing w:line="360" w:lineRule="auto"/>
+        <w:ind w:left="1080"/>
+        <w:jc w:val="both"/>
+        <w:rPr>
+          <w:rFonts w:ascii="Times New Roman" w:hAnsi="Times New Roman" w:cs="Times New Roman"/>
+          <w:sz w:val="24"/>
+          <w:szCs w:val="24"/>
+        </w:rPr>
+      </w:pPr>
+      <w:r>
+        <w:rPr>
+          <w:rFonts w:ascii="Times New Roman" w:hAnsi="Times New Roman" w:cs="Times New Roman"/>
+          <w:sz w:val="24"/>
+          <w:szCs w:val="24"/>
+        </w:rPr>
+        <w:t xml:space="preserve">  Total </w:t>
+      </w:r>
+      <w:proofErr w:type="gramStart"/>
+      <w:r>
+        <w:rPr>
+          <w:rFonts w:ascii="Times New Roman" w:hAnsi="Times New Roman" w:cs="Times New Roman"/>
+          <w:sz w:val="24"/>
+          <w:szCs w:val="24"/>
+        </w:rPr>
+        <w:t>DECIMAL(</w:t>
+      </w:r>
+      <w:proofErr w:type="gramEnd"/>
+      <w:r>
+        <w:rPr>
+          <w:rFonts w:ascii="Times New Roman" w:hAnsi="Times New Roman" w:cs="Times New Roman"/>
+          <w:sz w:val="24"/>
+          <w:szCs w:val="24"/>
+        </w:rPr>
+        <w:t>10,2),</w:t>
+      </w:r>
+    </w:p>
+    <w:p>
+      <w:pPr>
+        <w:spacing w:line="360" w:lineRule="auto"/>
+        <w:ind w:left="1080"/>
+        <w:jc w:val="both"/>
+        <w:rPr>
+          <w:rFonts w:ascii="Times New Roman" w:hAnsi="Times New Roman" w:cs="Times New Roman"/>
+          <w:sz w:val="24"/>
+          <w:szCs w:val="24"/>
+        </w:rPr>
+      </w:pPr>
+      <w:r>
+        <w:rPr>
+          <w:rFonts w:ascii="Times New Roman" w:hAnsi="Times New Roman" w:cs="Times New Roman"/>
+          <w:sz w:val="24"/>
+          <w:szCs w:val="24"/>
         </w:rPr>
         <w:lastRenderedPageBreak/>
-        <w:t xml:space="preserve">  Total </w:t>
-      </w:r>
-      <w:proofErr w:type="gramStart"/>
-      <w:r>
-        <w:rPr>
-          <w:rFonts w:ascii="Times New Roman" w:hAnsi="Times New Roman" w:cs="Times New Roman"/>
-          <w:sz w:val="24"/>
-          <w:szCs w:val="24"/>
-          <w:lang w:val="es-ES"/>
-        </w:rPr>
-        <w:t>DECIMAL(</w:t>
-      </w:r>
-      <w:proofErr w:type="gramEnd"/>
-      <w:r>
-        <w:rPr>
-          <w:rFonts w:ascii="Times New Roman" w:hAnsi="Times New Roman" w:cs="Times New Roman"/>
-          <w:sz w:val="24"/>
-          <w:szCs w:val="24"/>
-          <w:lang w:val="es-ES"/>
-        </w:rPr>
-        <w:t>10,2),</w:t>
-      </w:r>
-    </w:p>
-    <w:p>
-      <w:pPr>
-        <w:spacing w:line="360" w:lineRule="auto"/>
-        <w:ind w:left="1080"/>
-        <w:jc w:val="both"/>
-        <w:rPr>
-          <w:rFonts w:ascii="Times New Roman" w:hAnsi="Times New Roman" w:cs="Times New Roman"/>
-          <w:sz w:val="24"/>
-          <w:szCs w:val="24"/>
-        </w:rPr>
-      </w:pPr>
-      <w:r>
-        <w:rPr>
-          <w:rFonts w:ascii="Times New Roman" w:hAnsi="Times New Roman" w:cs="Times New Roman"/>
-          <w:sz w:val="24"/>
-          <w:szCs w:val="24"/>
-          <w:lang w:val="es-ES"/>
-        </w:rPr>
         <w:t xml:space="preserve">  </w:t>
       </w:r>
       <w:r>
@@ -3412,7 +4388,6 @@
           <w:rFonts w:ascii="Times New Roman" w:hAnsi="Times New Roman" w:cs="Times New Roman"/>
           <w:sz w:val="24"/>
           <w:szCs w:val="24"/>
-          <w:lang w:val="es-ES"/>
         </w:rPr>
       </w:pPr>
       <w:r>
@@ -3428,7 +4403,6 @@
           <w:rFonts w:ascii="Times New Roman" w:hAnsi="Times New Roman" w:cs="Times New Roman"/>
           <w:sz w:val="24"/>
           <w:szCs w:val="24"/>
-          <w:lang w:val="es-ES"/>
         </w:rPr>
         <w:t>FOREIGN KEY (</w:t>
       </w:r>
@@ -3438,7 +4412,6 @@
           <w:rFonts w:ascii="Times New Roman" w:hAnsi="Times New Roman" w:cs="Times New Roman"/>
           <w:sz w:val="24"/>
           <w:szCs w:val="24"/>
-          <w:lang w:val="es-ES"/>
         </w:rPr>
         <w:t>PromocionID</w:t>
       </w:r>
@@ -3448,9 +4421,26 @@
           <w:rFonts w:ascii="Times New Roman" w:hAnsi="Times New Roman" w:cs="Times New Roman"/>
           <w:sz w:val="24"/>
           <w:szCs w:val="24"/>
-          <w:lang w:val="es-ES"/>
-        </w:rPr>
-        <w:t>) REFERENCES Promociones(ID)</w:t>
+        </w:rPr>
+        <w:t xml:space="preserve">) REFERENCES </w:t>
+      </w:r>
+      <w:proofErr w:type="spellStart"/>
+      <w:r>
+        <w:rPr>
+          <w:rFonts w:ascii="Times New Roman" w:hAnsi="Times New Roman" w:cs="Times New Roman"/>
+          <w:sz w:val="24"/>
+          <w:szCs w:val="24"/>
+        </w:rPr>
+        <w:t>Promociones</w:t>
+      </w:r>
+      <w:proofErr w:type="spellEnd"/>
+      <w:r>
+        <w:rPr>
+          <w:rFonts w:ascii="Times New Roman" w:hAnsi="Times New Roman" w:cs="Times New Roman"/>
+          <w:sz w:val="24"/>
+          <w:szCs w:val="24"/>
+        </w:rPr>
+        <w:t>(ID)</w:t>
       </w:r>
     </w:p>
     <w:p>

</xml_diff>